<commit_message>
docs(elaboracion 2/Modelo de Casos de Uso): agregar requerimientos
</commit_message>
<xml_diff>
--- a/Etapa Elaboración - Iteración 1/Listados de CU - Kairos.docx
+++ b/Etapa Elaboración - Iteración 1/Listados de CU - Kairos.docx
@@ -6198,7 +6198,7 @@
               <w:rPr>
                 <w:rtl w:val="0"/>
               </w:rPr>
-              <w:t xml:space="preserve">Asignar usuario a proyecto</w:t>
+              <w:t xml:space="preserve">Asignar líder a proyecto</w:t>
             </w:r>
           </w:p>
         </w:tc>
@@ -23219,7 +23219,7 @@
               <w:rPr>
                 <w:rtl w:val="0"/>
               </w:rPr>
-              <w:t xml:space="preserve">CASO DE USO #2</w:t>
+              <w:t xml:space="preserve">CASO DE USO #27</w:t>
             </w:r>
           </w:p>
         </w:tc>
@@ -23302,7 +23302,7 @@
               <w:rPr>
                 <w:rtl w:val="0"/>
               </w:rPr>
-              <w:t xml:space="preserve">Líder del proyecto</w:t>
+              <w:t xml:space="preserve">Administrador</w:t>
             </w:r>
           </w:p>
         </w:tc>
@@ -23360,7 +23360,7 @@
               <w:rPr>
                 <w:rtl w:val="0"/>
               </w:rPr>
-              <w:t xml:space="preserve">El líder del proyecto debe estar autenticado.</w:t>
+              <w:t xml:space="preserve">El Administrador debe estar autenticado.</w:t>
             </w:r>
           </w:p>
         </w:tc>

</xml_diff>

<commit_message>
docs(elaboracion 2/Estimación): agregar excel y documento de estimación
</commit_message>
<xml_diff>
--- a/Etapa Elaboración - Iteración 1/Listados de CU - Kairos.docx
+++ b/Etapa Elaboración - Iteración 1/Listados de CU - Kairos.docx
@@ -6315,6 +6315,19 @@
                 <w:rtl w:val="0"/>
               </w:rPr>
               <w:t xml:space="preserve">El proyecto debe estar registrado y los usuarios deben encontrarse autenticados en el sistema.</w:t>
+            </w:r>
+          </w:p>
+          <w:p>
+            <w:pPr>
+              <w:widowControl w:val="0"/>
+              <w:spacing w:line="240" w:lineRule="auto"/>
+              <w:rPr/>
+            </w:pPr>
+            <w:r>
+              <w:rPr>
+                <w:rtl w:val="0"/>
+              </w:rPr>
+              <w:t xml:space="preserve">El actor debe haber ingresado a un proyecto válido.</w:t>
             </w:r>
           </w:p>
         </w:tc>

</xml_diff>